<commit_message>
feat: edição do word
</commit_message>
<xml_diff>
--- a/DOCUMENTAÇÃO/PROJETO EXP CRIATIVA 3˚SEM- ACALENTO.docx
+++ b/DOCUMENTAÇÃO/PROJETO EXP CRIATIVA 3˚SEM- ACALENTO.docx
@@ -326,17 +326,8 @@
                                 <w:rFonts w:eastAsia="Arial" w:cs="Arial"/>
                                 <w:color w:val="000000" w:themeColor="text1"/>
                               </w:rPr>
-                              <w:t xml:space="preserve">Lisiane </w:t>
+                              <w:t>Lisiane Reips</w:t>
                             </w:r>
-                            <w:proofErr w:type="spellStart"/>
-                            <w:r>
-                              <w:rPr>
-                                <w:rFonts w:eastAsia="Arial" w:cs="Arial"/>
-                                <w:color w:val="000000" w:themeColor="text1"/>
-                              </w:rPr>
-                              <w:t>Reips</w:t>
-                            </w:r>
-                            <w:proofErr w:type="spellEnd"/>
                           </w:p>
                           <w:p>
                             <w:pPr>
@@ -396,7 +387,7 @@
                 <v:stroke joinstyle="miter"/>
                 <v:path gradientshapeok="t" o:connecttype="rect"/>
               </v:shapetype>
-              <v:shape id="Caixa de Texto 2" o:spid="_x0000_s1026" type="#_x0000_t202" style="position:absolute;left:0;text-align:left;margin-left:254.9pt;margin-top:25.65pt;width:207.75pt;height:110.6pt;z-index:251658240;visibility:visible;mso-wrap-style:square;mso-width-percent:0;mso-height-percent:200;mso-wrap-distance-left:9pt;mso-wrap-distance-top:3.6pt;mso-wrap-distance-right:9pt;mso-wrap-distance-bottom:3.6pt;mso-position-horizontal:absolute;mso-position-horizontal-relative:text;mso-position-vertical:absolute;mso-position-vertical-relative:text;mso-width-percent:0;mso-height-percent:200;mso-width-relative:margin;mso-height-relative:margin;v-text-anchor:top" o:gfxdata="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" stroked="f">
+              <v:shape id="Caixa de Texto 2" o:spid="_x0000_s1026" type="#_x0000_t202" style="position:absolute;left:0;text-align:left;margin-left:254.9pt;margin-top:25.65pt;width:207.75pt;height:110.6pt;z-index:251658240;visibility:visible;mso-wrap-style:square;mso-width-percent:0;mso-height-percent:200;mso-wrap-distance-left:9pt;mso-wrap-distance-top:3.6pt;mso-wrap-distance-right:9pt;mso-wrap-distance-bottom:3.6pt;mso-position-horizontal:absolute;mso-position-horizontal-relative:text;mso-position-vertical:absolute;mso-position-vertical-relative:text;mso-width-percent:0;mso-height-percent:200;mso-width-relative:margin;mso-height-relative:margin;v-text-anchor:top" o:gfxdata="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" stroked="f">
                 <v:textbox style="mso-fit-shape-to-text:t">
                   <w:txbxContent>
                     <w:p>
@@ -463,17 +454,8 @@
                           <w:rFonts w:eastAsia="Arial" w:cs="Arial"/>
                           <w:color w:val="000000" w:themeColor="text1"/>
                         </w:rPr>
-                        <w:t xml:space="preserve">Lisiane </w:t>
+                        <w:t>Lisiane Reips</w:t>
                       </w:r>
-                      <w:proofErr w:type="spellStart"/>
-                      <w:r>
-                        <w:rPr>
-                          <w:rFonts w:eastAsia="Arial" w:cs="Arial"/>
-                          <w:color w:val="000000" w:themeColor="text1"/>
-                        </w:rPr>
-                        <w:t>Reips</w:t>
-                      </w:r>
-                      <w:proofErr w:type="spellEnd"/>
                     </w:p>
                     <w:p>
                       <w:pPr>
@@ -622,7 +604,7 @@
       <w:sdtContent>
         <w:p>
           <w:pPr>
-            <w:pStyle w:val="TOCHeading"/>
+            <w:pStyle w:val="CabealhodoSumrio"/>
           </w:pPr>
           <w:r>
             <w:t>SUMÁRIO</w:t>
@@ -637,7 +619,7 @@
         </w:p>
         <w:p>
           <w:pPr>
-            <w:pStyle w:val="TOC1"/>
+            <w:pStyle w:val="Sumrio1"/>
             <w:tabs>
               <w:tab w:val="right" w:leader="dot" w:pos="8494"/>
             </w:tabs>
@@ -716,7 +698,7 @@
         </w:p>
         <w:p>
           <w:pPr>
-            <w:pStyle w:val="TOC1"/>
+            <w:pStyle w:val="Sumrio1"/>
             <w:tabs>
               <w:tab w:val="right" w:leader="dot" w:pos="8494"/>
             </w:tabs>
@@ -786,7 +768,7 @@
         </w:p>
         <w:p>
           <w:pPr>
-            <w:pStyle w:val="TOC1"/>
+            <w:pStyle w:val="Sumrio1"/>
             <w:tabs>
               <w:tab w:val="right" w:leader="dot" w:pos="8494"/>
             </w:tabs>
@@ -856,7 +838,7 @@
         </w:p>
         <w:p>
           <w:pPr>
-            <w:pStyle w:val="TOC1"/>
+            <w:pStyle w:val="Sumrio1"/>
             <w:tabs>
               <w:tab w:val="right" w:leader="dot" w:pos="8494"/>
             </w:tabs>
@@ -926,7 +908,7 @@
         </w:p>
         <w:p>
           <w:pPr>
-            <w:pStyle w:val="TOC1"/>
+            <w:pStyle w:val="Sumrio1"/>
             <w:tabs>
               <w:tab w:val="right" w:leader="dot" w:pos="8494"/>
             </w:tabs>
@@ -996,7 +978,7 @@
         </w:p>
         <w:p>
           <w:pPr>
-            <w:pStyle w:val="TOC1"/>
+            <w:pStyle w:val="Sumrio1"/>
             <w:tabs>
               <w:tab w:val="right" w:leader="dot" w:pos="8494"/>
             </w:tabs>
@@ -1066,7 +1048,7 @@
         </w:p>
         <w:p>
           <w:pPr>
-            <w:pStyle w:val="TOC1"/>
+            <w:pStyle w:val="Sumrio1"/>
             <w:tabs>
               <w:tab w:val="right" w:leader="dot" w:pos="8494"/>
             </w:tabs>
@@ -1136,7 +1118,7 @@
         </w:p>
         <w:p>
           <w:pPr>
-            <w:pStyle w:val="TOC1"/>
+            <w:pStyle w:val="Sumrio1"/>
             <w:tabs>
               <w:tab w:val="right" w:leader="dot" w:pos="8494"/>
             </w:tabs>
@@ -1206,7 +1188,7 @@
         </w:p>
         <w:p>
           <w:pPr>
-            <w:pStyle w:val="TOC1"/>
+            <w:pStyle w:val="Sumrio1"/>
             <w:tabs>
               <w:tab w:val="right" w:leader="dot" w:pos="8494"/>
             </w:tabs>
@@ -1287,7 +1269,7 @@
     </w:sdt>
     <w:p>
       <w:pPr>
-        <w:pStyle w:val="TableofFigures"/>
+        <w:pStyle w:val="ndicedeilustraes"/>
         <w:tabs>
           <w:tab w:val="right" w:leader="dot" w:pos="8494"/>
         </w:tabs>
@@ -1295,7 +1277,7 @@
     </w:p>
     <w:p>
       <w:pPr>
-        <w:pStyle w:val="TOCHeading"/>
+        <w:pStyle w:val="CabealhodoSumrio"/>
       </w:pPr>
       <w:r>
         <w:t>ÍNDICE DE ILUSTRAÇÕES</w:t>
@@ -1303,7 +1285,7 @@
     </w:p>
     <w:p>
       <w:pPr>
-        <w:pStyle w:val="TableofFigures"/>
+        <w:pStyle w:val="ndicedeilustraes"/>
         <w:tabs>
           <w:tab w:val="right" w:leader="dot" w:pos="8494"/>
         </w:tabs>
@@ -1311,7 +1293,7 @@
     </w:p>
     <w:p>
       <w:pPr>
-        <w:pStyle w:val="TableofFigures"/>
+        <w:pStyle w:val="ndicedeilustraes"/>
         <w:tabs>
           <w:tab w:val="right" w:leader="dot" w:pos="8494"/>
         </w:tabs>
@@ -1390,7 +1372,7 @@
     </w:p>
     <w:p>
       <w:pPr>
-        <w:pStyle w:val="TableofFigures"/>
+        <w:pStyle w:val="ndicedeilustraes"/>
         <w:tabs>
           <w:tab w:val="right" w:leader="dot" w:pos="8494"/>
         </w:tabs>
@@ -1460,7 +1442,7 @@
     </w:p>
     <w:p>
       <w:pPr>
-        <w:pStyle w:val="TableofFigures"/>
+        <w:pStyle w:val="ndicedeilustraes"/>
         <w:tabs>
           <w:tab w:val="right" w:leader="dot" w:pos="8494"/>
         </w:tabs>
@@ -1530,7 +1512,7 @@
     </w:p>
     <w:p>
       <w:pPr>
-        <w:pStyle w:val="TableofFigures"/>
+        <w:pStyle w:val="ndicedeilustraes"/>
         <w:tabs>
           <w:tab w:val="right" w:leader="dot" w:pos="8494"/>
         </w:tabs>
@@ -1608,7 +1590,7 @@
     </w:p>
     <w:p>
       <w:pPr>
-        <w:pStyle w:val="TableofFigures"/>
+        <w:pStyle w:val="ndicedeilustraes"/>
         <w:tabs>
           <w:tab w:val="right" w:leader="dot" w:pos="8494"/>
         </w:tabs>
@@ -1678,7 +1660,7 @@
     </w:p>
     <w:p>
       <w:pPr>
-        <w:pStyle w:val="TableofFigures"/>
+        <w:pStyle w:val="ndicedeilustraes"/>
         <w:tabs>
           <w:tab w:val="right" w:leader="dot" w:pos="8494"/>
         </w:tabs>
@@ -1748,7 +1730,7 @@
     </w:p>
     <w:p>
       <w:pPr>
-        <w:pStyle w:val="TableofFigures"/>
+        <w:pStyle w:val="ndicedeilustraes"/>
         <w:tabs>
           <w:tab w:val="right" w:leader="dot" w:pos="8494"/>
         </w:tabs>
@@ -1818,7 +1800,7 @@
     </w:p>
     <w:p>
       <w:pPr>
-        <w:pStyle w:val="TableofFigures"/>
+        <w:pStyle w:val="ndicedeilustraes"/>
         <w:tabs>
           <w:tab w:val="right" w:leader="dot" w:pos="8494"/>
         </w:tabs>
@@ -1896,11 +1878,12 @@
     </w:p>
     <w:p>
       <w:pPr>
-        <w:pStyle w:val="Heading1"/>
+        <w:pStyle w:val="Ttulo1"/>
       </w:pPr>
       <w:bookmarkStart w:id="0" w:name="_Toc95732948"/>
       <w:bookmarkStart w:id="1" w:name="_Toc158902404"/>
       <w:r>
+        <w:lastRenderedPageBreak/>
         <w:t xml:space="preserve">ARTEFATO 1: </w:t>
       </w:r>
       <w:r>
@@ -1919,7 +1902,7 @@
     </w:p>
     <w:tbl>
       <w:tblPr>
-        <w:tblStyle w:val="TableGrid"/>
+        <w:tblStyle w:val="Tabelacomgrade"/>
         <w:tblW w:w="6379" w:type="dxa"/>
         <w:tblInd w:w="704" w:type="dxa"/>
         <w:tblLook w:val="04A0" w:firstRow="1" w:lastRow="0" w:firstColumn="1" w:lastColumn="0" w:noHBand="0" w:noVBand="1"/>
@@ -2317,7 +2300,7 @@
     </w:tbl>
     <w:p>
       <w:pPr>
-        <w:pStyle w:val="Caption"/>
+        <w:pStyle w:val="Legenda"/>
         <w:spacing w:before="120"/>
       </w:pPr>
       <w:bookmarkStart w:id="3" w:name="_Toc158902413"/>
@@ -2376,10 +2359,11 @@
     </w:p>
     <w:p>
       <w:pPr>
-        <w:pStyle w:val="Heading1"/>
+        <w:pStyle w:val="Ttulo1"/>
       </w:pPr>
       <w:bookmarkStart w:id="4" w:name="_Toc158902405"/>
       <w:r>
+        <w:lastRenderedPageBreak/>
         <w:t>ARTEFATO</w:t>
       </w:r>
       <w:r>
@@ -2401,7 +2385,7 @@
     <w:p/>
     <w:tbl>
       <w:tblPr>
-        <w:tblStyle w:val="TableGrid"/>
+        <w:tblStyle w:val="Tabelacomgrade"/>
         <w:tblW w:w="5950" w:type="dxa"/>
         <w:tblInd w:w="1416" w:type="dxa"/>
         <w:tblLook w:val="04A0" w:firstRow="1" w:lastRow="0" w:firstColumn="1" w:lastColumn="0" w:noHBand="0" w:noVBand="1"/>
@@ -3309,7 +3293,7 @@
     </w:tbl>
     <w:p>
       <w:pPr>
-        <w:pStyle w:val="Caption"/>
+        <w:pStyle w:val="Legenda"/>
         <w:spacing w:before="120"/>
       </w:pPr>
       <w:bookmarkStart w:id="6" w:name="_Toc158902414"/>
@@ -3365,10 +3349,11 @@
     </w:p>
     <w:p>
       <w:pPr>
-        <w:pStyle w:val="Heading1"/>
+        <w:pStyle w:val="Ttulo1"/>
       </w:pPr>
       <w:bookmarkStart w:id="7" w:name="_Toc158902406"/>
       <w:r>
+        <w:lastRenderedPageBreak/>
         <w:t>ARTEFATO</w:t>
       </w:r>
       <w:r>
@@ -3398,7 +3383,7 @@
     </w:p>
     <w:tbl>
       <w:tblPr>
-        <w:tblStyle w:val="TableGrid"/>
+        <w:tblStyle w:val="Tabelacomgrade"/>
         <w:tblW w:w="6237" w:type="dxa"/>
         <w:tblInd w:w="1129" w:type="dxa"/>
         <w:tblLook w:val="04A0" w:firstRow="1" w:lastRow="0" w:firstColumn="1" w:lastColumn="0" w:noHBand="0" w:noVBand="1"/>
@@ -3828,7 +3813,7 @@
     </w:tbl>
     <w:p>
       <w:pPr>
-        <w:pStyle w:val="Caption"/>
+        <w:pStyle w:val="Legenda"/>
         <w:spacing w:before="120"/>
       </w:pPr>
       <w:bookmarkStart w:id="9" w:name="_Toc158902415"/>
@@ -3904,10 +3889,11 @@
     </w:p>
     <w:p>
       <w:pPr>
-        <w:pStyle w:val="Heading1"/>
+        <w:pStyle w:val="Ttulo1"/>
       </w:pPr>
       <w:bookmarkStart w:id="10" w:name="_Toc158902407"/>
       <w:r>
+        <w:lastRenderedPageBreak/>
         <w:t>ARTEFATO</w:t>
       </w:r>
       <w:r>
@@ -3982,25 +3968,21 @@
     </w:p>
     <w:p>
       <w:pPr>
-        <w:pStyle w:val="Heading1"/>
+        <w:pStyle w:val="Ttulo1"/>
       </w:pPr>
       <w:bookmarkStart w:id="12" w:name="_Toc158902408"/>
       <w:r>
+        <w:lastRenderedPageBreak/>
         <w:t>ARTEFATO 5: R</w:t>
       </w:r>
       <w:r>
         <w:t xml:space="preserve">elação de </w:t>
       </w:r>
-      <w:proofErr w:type="spellStart"/>
       <w:r>
         <w:t>U</w:t>
       </w:r>
       <w:r>
-        <w:t>ser</w:t>
-      </w:r>
-      <w:proofErr w:type="spellEnd"/>
-      <w:r>
-        <w:t xml:space="preserve"> </w:t>
+        <w:t xml:space="preserve">ser </w:t>
       </w:r>
       <w:r>
         <w:t>S</w:t>
@@ -4029,7 +4011,7 @@
     </w:p>
     <w:tbl>
       <w:tblPr>
-        <w:tblStyle w:val="TableGrid"/>
+        <w:tblStyle w:val="Tabelacomgrade"/>
         <w:tblW w:w="8505" w:type="dxa"/>
         <w:tblInd w:w="-5" w:type="dxa"/>
         <w:tblLook w:val="04A0" w:firstRow="1" w:lastRow="0" w:firstColumn="1" w:lastColumn="0" w:noHBand="0" w:noVBand="1"/>
@@ -4452,7 +4434,7 @@
     </w:tbl>
     <w:p>
       <w:pPr>
-        <w:pStyle w:val="Caption"/>
+        <w:pStyle w:val="Legenda"/>
         <w:spacing w:before="120"/>
         <w:rPr>
           <w:noProof/>
@@ -4461,7 +4443,7 @@
     </w:p>
     <w:tbl>
       <w:tblPr>
-        <w:tblStyle w:val="TableGrid"/>
+        <w:tblStyle w:val="Tabelacomgrade"/>
         <w:tblW w:w="8505" w:type="dxa"/>
         <w:tblInd w:w="-5" w:type="dxa"/>
         <w:tblLook w:val="04A0" w:firstRow="1" w:lastRow="0" w:firstColumn="1" w:lastColumn="0" w:noHBand="0" w:noVBand="1"/>
@@ -5303,7 +5285,7 @@
     </w:p>
     <w:tbl>
       <w:tblPr>
-        <w:tblStyle w:val="TableGrid"/>
+        <w:tblStyle w:val="Tabelacomgrade"/>
         <w:tblW w:w="8505" w:type="dxa"/>
         <w:tblInd w:w="-5" w:type="dxa"/>
         <w:tblLook w:val="04A0" w:firstRow="1" w:lastRow="0" w:firstColumn="1" w:lastColumn="0" w:noHBand="0" w:noVBand="1"/>
@@ -5336,6 +5318,7 @@
                 <w:b/>
                 <w:bCs/>
               </w:rPr>
+              <w:lastRenderedPageBreak/>
               <w:t xml:space="preserve">HISTÓRIA DO USUÁRIO </w:t>
             </w:r>
             <w:r>
@@ -6042,7 +6025,7 @@
     </w:p>
     <w:tbl>
       <w:tblPr>
-        <w:tblStyle w:val="TableGrid"/>
+        <w:tblStyle w:val="Tabelacomgrade"/>
         <w:tblW w:w="8505" w:type="dxa"/>
         <w:tblInd w:w="-5" w:type="dxa"/>
         <w:tblLook w:val="04A0" w:firstRow="1" w:lastRow="0" w:firstColumn="1" w:lastColumn="0" w:noHBand="0" w:noVBand="1"/>
@@ -6689,7 +6672,7 @@
     </w:p>
     <w:tbl>
       <w:tblPr>
-        <w:tblStyle w:val="TableGrid"/>
+        <w:tblStyle w:val="Tabelacomgrade"/>
         <w:tblW w:w="8505" w:type="dxa"/>
         <w:tblInd w:w="-5" w:type="dxa"/>
         <w:tblLook w:val="04A0" w:firstRow="1" w:lastRow="0" w:firstColumn="1" w:lastColumn="0" w:noHBand="0" w:noVBand="1"/>
@@ -6829,6 +6812,7 @@
                 <w:b/>
                 <w:bCs/>
               </w:rPr>
+              <w:lastRenderedPageBreak/>
               <w:t>PARA</w:t>
             </w:r>
             <w:r>
@@ -6859,6 +6843,7 @@
                 <w:b/>
                 <w:bCs/>
               </w:rPr>
+              <w:lastRenderedPageBreak/>
               <w:t xml:space="preserve">Critério </w:t>
             </w:r>
             <w:r>
@@ -7358,7 +7343,7 @@
     </w:p>
     <w:tbl>
       <w:tblPr>
-        <w:tblStyle w:val="TableGrid"/>
+        <w:tblStyle w:val="Tabelacomgrade"/>
         <w:tblW w:w="8505" w:type="dxa"/>
         <w:tblInd w:w="-5" w:type="dxa"/>
         <w:tblLook w:val="04A0" w:firstRow="1" w:lastRow="0" w:firstColumn="1" w:lastColumn="0" w:noHBand="0" w:noVBand="1"/>
@@ -7870,7 +7855,7 @@
     </w:p>
     <w:tbl>
       <w:tblPr>
-        <w:tblStyle w:val="TableGrid"/>
+        <w:tblStyle w:val="Tabelacomgrade"/>
         <w:tblW w:w="8505" w:type="dxa"/>
         <w:tblInd w:w="-5" w:type="dxa"/>
         <w:tblLook w:val="04A0" w:firstRow="1" w:lastRow="0" w:firstColumn="1" w:lastColumn="0" w:noHBand="0" w:noVBand="1"/>
@@ -8307,7 +8292,7 @@
     </w:p>
     <w:tbl>
       <w:tblPr>
-        <w:tblStyle w:val="TableGrid"/>
+        <w:tblStyle w:val="Tabelacomgrade"/>
         <w:tblW w:w="8505" w:type="dxa"/>
         <w:tblInd w:w="-5" w:type="dxa"/>
         <w:tblLook w:val="04A0" w:firstRow="1" w:lastRow="0" w:firstColumn="1" w:lastColumn="0" w:noHBand="0" w:noVBand="1"/>
@@ -8341,6 +8326,7 @@
                 <w:bCs/>
                 <w:color w:val="000000" w:themeColor="text1"/>
               </w:rPr>
+              <w:lastRenderedPageBreak/>
               <w:t xml:space="preserve">HISTÓRIA DO USUÁRIO </w:t>
             </w:r>
             <w:r>
@@ -8978,7 +8964,7 @@
     </w:p>
     <w:tbl>
       <w:tblPr>
-        <w:tblStyle w:val="TableGrid"/>
+        <w:tblStyle w:val="Tabelacomgrade"/>
         <w:tblW w:w="8505" w:type="dxa"/>
         <w:tblInd w:w="-5" w:type="dxa"/>
         <w:tblLook w:val="04A0" w:firstRow="1" w:lastRow="0" w:firstColumn="1" w:lastColumn="0" w:noHBand="0" w:noVBand="1"/>
@@ -9389,7 +9375,7 @@
     </w:p>
     <w:tbl>
       <w:tblPr>
-        <w:tblStyle w:val="TableGrid"/>
+        <w:tblStyle w:val="Tabelacomgrade"/>
         <w:tblW w:w="8505" w:type="dxa"/>
         <w:tblInd w:w="-5" w:type="dxa"/>
         <w:tblLook w:val="04A0" w:firstRow="1" w:lastRow="0" w:firstColumn="1" w:lastColumn="0" w:noHBand="0" w:noVBand="1"/>
@@ -9935,10 +9921,11 @@
     </w:tbl>
     <w:p>
       <w:pPr>
-        <w:pStyle w:val="Heading1"/>
+        <w:pStyle w:val="Ttulo1"/>
       </w:pPr>
       <w:bookmarkStart w:id="14" w:name="_Toc158902409"/>
       <w:r>
+        <w:lastRenderedPageBreak/>
         <w:t xml:space="preserve">ARTEFATO 6: </w:t>
       </w:r>
       <w:r>
@@ -9947,68 +9934,9 @@
       <w:bookmarkEnd w:id="14"/>
     </w:p>
     <w:p/>
-    <w:p>
-      <w:pPr>
-        <w:ind w:left="360"/>
-        <w:rPr>
-          <w:color w:val="00B0F0"/>
-        </w:rPr>
-      </w:pPr>
-      <w:r>
-        <w:rPr>
-          <w:color w:val="00B0F0"/>
-        </w:rPr>
-        <w:t>Um Modelo Relacional</w:t>
-      </w:r>
-      <w:r>
-        <w:rPr>
-          <w:color w:val="00B0F0"/>
-        </w:rPr>
-        <w:t xml:space="preserve"> ilustra como “entidades” (como p. ex.: pessoas, objetos ou conceitos), se relacionam dentro de um sistema.</w:t>
-      </w:r>
-    </w:p>
-    <w:p>
-      <w:pPr>
-        <w:ind w:left="360"/>
-        <w:rPr>
-          <w:color w:val="00B0F0"/>
-        </w:rPr>
-      </w:pPr>
-      <w:r>
-        <w:rPr>
-          <w:color w:val="00B0F0"/>
-        </w:rPr>
-        <w:t>A figura a seguir apresenta uma instância exemplo, como padrão para entrega.</w:t>
-      </w:r>
-      <w:r>
-        <w:rPr>
-          <w:color w:val="00B0F0"/>
-        </w:rPr>
-        <w:t xml:space="preserve"> </w:t>
-      </w:r>
-      <w:r>
-        <w:rPr>
-          <w:b/>
-          <w:bCs/>
-          <w:color w:val="00B0F0"/>
-        </w:rPr>
-        <w:t xml:space="preserve">Importante: </w:t>
-      </w:r>
-      <w:r>
-        <w:rPr>
-          <w:color w:val="00B0F0"/>
-        </w:rPr>
-        <w:t>o modelo dele indicar quais atributos são PK, FK, que devem proporcionar a integridade relacional, os tipos de dados da tabela (entidade) e demais restrições (NULL, NOT NULL, UNIQUE, ...).</w:t>
-      </w:r>
-    </w:p>
-    <w:p>
-      <w:pPr>
-        <w:ind w:left="360"/>
-      </w:pPr>
-    </w:p>
     <w:tbl>
       <w:tblPr>
-        <w:tblStyle w:val="TableGrid"/>
+        <w:tblStyle w:val="Tabelacomgrade"/>
         <w:tblW w:w="8494" w:type="dxa"/>
         <w:tblLook w:val="04A0" w:firstRow="1" w:lastRow="0" w:firstColumn="1" w:lastColumn="0" w:noHBand="0" w:noVBand="1"/>
       </w:tblPr>
@@ -10050,7 +9978,7 @@
               <w:t>Modelo Relaciona</w:t>
             </w:r>
             <w:r>
-              <w:t xml:space="preserve"> </w:t>
+              <w:t>l</w:t>
             </w:r>
           </w:p>
         </w:tc>
@@ -10083,13 +10011,15 @@
             </w:pPr>
             <w:r>
               <w:rPr>
+                <w:b/>
+                <w:bCs/>
                 <w:noProof/>
               </w:rPr>
               <w:drawing>
-                <wp:inline distT="0" distB="0" distL="0" distR="0" wp14:anchorId="7C198E37" wp14:editId="44E7C76C">
-                  <wp:extent cx="3876057" cy="4741582"/>
-                  <wp:effectExtent l="19050" t="19050" r="10160" b="20955"/>
-                  <wp:docPr id="2" name="Imagem 2"/>
+                <wp:inline distT="0" distB="0" distL="0" distR="0" wp14:anchorId="0FFE9FF9" wp14:editId="00321202">
+                  <wp:extent cx="5159200" cy="4294682"/>
+                  <wp:effectExtent l="0" t="0" r="0" b="0"/>
+                  <wp:docPr id="316731152" name="Imagem 3" descr="Diagrama&#10;&#10;O conteúdo gerado por IA pode estar incorreto."/>
                   <wp:cNvGraphicFramePr>
                     <a:graphicFrameLocks xmlns:a="http://schemas.openxmlformats.org/drawingml/2006/main" noChangeAspect="1"/>
                   </wp:cNvGraphicFramePr>
@@ -10097,63 +10027,29 @@
                     <a:graphicData uri="http://schemas.openxmlformats.org/drawingml/2006/picture">
                       <pic:pic xmlns:pic="http://schemas.openxmlformats.org/drawingml/2006/picture">
                         <pic:nvPicPr>
-                          <pic:cNvPr id="2" name="Imagem 2"/>
-                          <pic:cNvPicPr>
-                            <a:picLocks noChangeAspect="1" noChangeArrowheads="1"/>
-                          </pic:cNvPicPr>
+                          <pic:cNvPr id="316731152" name="Imagem 3" descr="Diagrama&#10;&#10;O conteúdo gerado por IA pode estar incorreto."/>
+                          <pic:cNvPicPr/>
                         </pic:nvPicPr>
-                        <pic:blipFill rotWithShape="1">
-                          <a:blip r:embed="rId13">
+                        <pic:blipFill>
+                          <a:blip r:embed="rId13" cstate="print">
                             <a:extLst>
                               <a:ext uri="{28A0092B-C50C-407E-A947-70E740481C1C}">
                                 <a14:useLocalDpi xmlns:a14="http://schemas.microsoft.com/office/drawing/2010/main" val="0"/>
                               </a:ext>
                             </a:extLst>
                           </a:blip>
-                          <a:srcRect l="26627" t="19350" r="27636" b="11778"/>
-                          <a:stretch/>
+                          <a:stretch>
+                            <a:fillRect/>
+                          </a:stretch>
                         </pic:blipFill>
-                        <pic:spPr bwMode="auto">
+                        <pic:spPr>
                           <a:xfrm>
                             <a:off x="0" y="0"/>
-                            <a:ext cx="3898709" cy="4769292"/>
+                            <a:ext cx="5167954" cy="4301969"/>
                           </a:xfrm>
                           <a:prstGeom prst="rect">
                             <a:avLst/>
                           </a:prstGeom>
-                          <a:noFill/>
-                          <a:ln w="9525" cap="flat" cmpd="sng" algn="ctr">
-                            <a:solidFill>
-                              <a:sysClr val="windowText" lastClr="000000">
-                                <a:lumMod val="50000"/>
-                                <a:lumOff val="50000"/>
-                              </a:sysClr>
-                            </a:solidFill>
-                            <a:prstDash val="solid"/>
-                            <a:round/>
-                            <a:headEnd type="none" w="med" len="med"/>
-                            <a:tailEnd type="none" w="med" len="med"/>
-                            <a:extLst>
-                              <a:ext uri="{C807C97D-BFC1-408E-A445-0C87EB9F89A2}">
-                                <ask:lineSketchStyleProps xmlns:ask="http://schemas.microsoft.com/office/drawing/2018/sketchyshapes" sd="0">
-                                  <a:custGeom>
-                                    <a:avLst/>
-                                    <a:gdLst/>
-                                    <a:ahLst/>
-                                    <a:cxnLst/>
-                                    <a:rect l="0" t="0" r="0" b="0"/>
-                                    <a:pathLst/>
-                                  </a:custGeom>
-                                  <ask:type/>
-                                </ask:lineSketchStyleProps>
-                              </a:ext>
-                            </a:extLst>
-                          </a:ln>
-                          <a:extLst>
-                            <a:ext uri="{53640926-AAD7-44D8-BBD7-CCE9431645EC}">
-                              <a14:shadowObscured xmlns:a14="http://schemas.microsoft.com/office/drawing/2010/main"/>
-                            </a:ext>
-                          </a:extLst>
                         </pic:spPr>
                       </pic:pic>
                     </a:graphicData>
@@ -10174,71 +10070,13 @@
         </w:tc>
       </w:tr>
     </w:tbl>
-    <w:p>
-      <w:pPr>
-        <w:pStyle w:val="Caption"/>
-        <w:spacing w:before="120"/>
-      </w:pPr>
-      <w:bookmarkStart w:id="15" w:name="_Toc96267031"/>
-      <w:bookmarkStart w:id="16" w:name="_Toc158902418"/>
-      <w:r>
-        <w:t xml:space="preserve">Figura </w:t>
-      </w:r>
-      <w:r>
-        <w:fldChar w:fldCharType="begin"/>
-      </w:r>
-      <w:r>
-        <w:instrText xml:space="preserve"> SEQ Figura \* ARABIC </w:instrText>
-      </w:r>
-      <w:r>
-        <w:fldChar w:fldCharType="separate"/>
-      </w:r>
-      <w:r>
-        <w:rPr>
-          <w:noProof/>
-        </w:rPr>
-        <w:t>6</w:t>
-      </w:r>
-      <w:r>
-        <w:rPr>
-          <w:noProof/>
-        </w:rPr>
-        <w:fldChar w:fldCharType="end"/>
-      </w:r>
-      <w:r>
-        <w:t xml:space="preserve"> – </w:t>
-      </w:r>
-      <w:r>
-        <w:t>Exemplo</w:t>
-      </w:r>
-      <w:r>
-        <w:t>:</w:t>
-      </w:r>
-      <w:r>
-        <w:t xml:space="preserve"> </w:t>
-      </w:r>
-      <w:r>
-        <w:t>Modelo Relacional</w:t>
-      </w:r>
-      <w:r>
-        <w:t xml:space="preserve"> </w:t>
-      </w:r>
-      <w:r>
-        <w:t>gerado por</w:t>
-      </w:r>
-      <w:r>
-        <w:t xml:space="preserve"> engenharia reversa (MySQL Workbench).</w:t>
-      </w:r>
-      <w:bookmarkEnd w:id="15"/>
-      <w:bookmarkEnd w:id="16"/>
-    </w:p>
     <w:p/>
     <w:p/>
     <w:p>
       <w:pPr>
-        <w:pStyle w:val="Heading1"/>
-      </w:pPr>
-      <w:bookmarkStart w:id="17" w:name="_Toc158902410"/>
+        <w:pStyle w:val="Ttulo1"/>
+      </w:pPr>
+      <w:bookmarkStart w:id="15" w:name="_Toc158902410"/>
       <w:r>
         <w:t>ARTEFATO</w:t>
       </w:r>
@@ -10254,7 +10092,7 @@
       <w:r>
         <w:t xml:space="preserve"> Diagrama de Classes</w:t>
       </w:r>
-      <w:bookmarkEnd w:id="17"/>
+      <w:bookmarkEnd w:id="15"/>
     </w:p>
     <w:p/>
     <w:p>
@@ -10295,7 +10133,7 @@
     </w:p>
     <w:p>
       <w:pPr>
-        <w:pStyle w:val="ListParagraph"/>
+        <w:pStyle w:val="PargrafodaLista"/>
         <w:numPr>
           <w:ilvl w:val="0"/>
           <w:numId w:val="17"/>
@@ -10313,7 +10151,7 @@
     </w:p>
     <w:p>
       <w:pPr>
-        <w:pStyle w:val="ListParagraph"/>
+        <w:pStyle w:val="PargrafodaLista"/>
         <w:numPr>
           <w:ilvl w:val="0"/>
           <w:numId w:val="17"/>
@@ -10345,7 +10183,7 @@
     </w:p>
     <w:tbl>
       <w:tblPr>
-        <w:tblStyle w:val="TableGrid"/>
+        <w:tblStyle w:val="Tabelacomgrade"/>
         <w:tblW w:w="8494" w:type="dxa"/>
         <w:tblLook w:val="04A0" w:firstRow="1" w:lastRow="0" w:firstColumn="1" w:lastColumn="0" w:noHBand="0" w:noVBand="1"/>
       </w:tblPr>
@@ -10367,6 +10205,7 @@
                 <w:b/>
                 <w:bCs/>
               </w:rPr>
+              <w:lastRenderedPageBreak/>
               <w:t xml:space="preserve">ARTEFATO </w:t>
             </w:r>
             <w:r>
@@ -10505,11 +10344,11 @@
     </w:tbl>
     <w:p>
       <w:pPr>
-        <w:pStyle w:val="Caption"/>
+        <w:pStyle w:val="Legenda"/>
         <w:spacing w:before="120"/>
       </w:pPr>
-      <w:bookmarkStart w:id="18" w:name="_Toc96277162"/>
-      <w:bookmarkStart w:id="19" w:name="_Toc158902419"/>
+      <w:bookmarkStart w:id="16" w:name="_Toc96277162"/>
+      <w:bookmarkStart w:id="17" w:name="_Toc158902419"/>
       <w:r>
         <w:t xml:space="preserve">Figura </w:t>
       </w:r>
@@ -10561,8 +10400,8 @@
       <w:r>
         <w:t>lasses.</w:t>
       </w:r>
-      <w:bookmarkEnd w:id="18"/>
-      <w:bookmarkEnd w:id="19"/>
+      <w:bookmarkEnd w:id="16"/>
+      <w:bookmarkEnd w:id="17"/>
     </w:p>
     <w:p>
       <w:pPr>
@@ -10571,16 +10410,16 @@
     </w:p>
     <w:p>
       <w:pPr>
-        <w:pStyle w:val="Heading1"/>
-      </w:pPr>
-      <w:bookmarkStart w:id="20" w:name="_Toc158902411"/>
+        <w:pStyle w:val="Ttulo1"/>
+      </w:pPr>
+      <w:bookmarkStart w:id="18" w:name="_Toc158902411"/>
       <w:r>
         <w:t xml:space="preserve">ARTEFATO 8: </w:t>
       </w:r>
       <w:r>
         <w:t>Diagrama de Atividades</w:t>
       </w:r>
-      <w:bookmarkEnd w:id="20"/>
+      <w:bookmarkEnd w:id="18"/>
       <w:r>
         <w:t xml:space="preserve"> </w:t>
       </w:r>
@@ -10602,12 +10441,12 @@
     </w:p>
     <w:p>
       <w:pPr>
-        <w:pStyle w:val="ListParagraph"/>
+        <w:pStyle w:val="PargrafodaLista"/>
       </w:pPr>
     </w:p>
     <w:tbl>
       <w:tblPr>
-        <w:tblStyle w:val="TableGrid"/>
+        <w:tblStyle w:val="Tabelacomgrade"/>
         <w:tblW w:w="8494" w:type="dxa"/>
         <w:tblLook w:val="04A0" w:firstRow="1" w:lastRow="0" w:firstColumn="1" w:lastColumn="0" w:noHBand="0" w:noVBand="1"/>
       </w:tblPr>
@@ -10686,6 +10525,7 @@
                 <w:bCs/>
                 <w:noProof/>
               </w:rPr>
+              <w:lastRenderedPageBreak/>
               <w:drawing>
                 <wp:inline distT="0" distB="0" distL="0" distR="0" wp14:anchorId="5CAE2FD8" wp14:editId="677C6024">
                   <wp:extent cx="4088118" cy="4015408"/>
@@ -10759,11 +10599,12 @@
     </w:tbl>
     <w:p>
       <w:pPr>
-        <w:pStyle w:val="Caption"/>
+        <w:pStyle w:val="Legenda"/>
         <w:spacing w:before="120"/>
       </w:pPr>
-      <w:bookmarkStart w:id="21" w:name="_Toc158902420"/>
-      <w:r>
+      <w:bookmarkStart w:id="19" w:name="_Toc158902420"/>
+      <w:r>
+        <w:lastRenderedPageBreak/>
         <w:t xml:space="preserve">Figura </w:t>
       </w:r>
       <w:r>
@@ -10796,11 +10637,11 @@
       <w:r>
         <w:t>.</w:t>
       </w:r>
-      <w:bookmarkEnd w:id="21"/>
+      <w:bookmarkEnd w:id="19"/>
     </w:p>
     <w:p>
       <w:pPr>
-        <w:pStyle w:val="Heading1"/>
+        <w:pStyle w:val="Ttulo1"/>
       </w:pPr>
     </w:p>
     <w:p>
@@ -10817,66 +10658,26 @@
     </w:p>
     <w:p>
       <w:pPr>
-        <w:pStyle w:val="Heading1"/>
-      </w:pPr>
-      <w:bookmarkStart w:id="22" w:name="_Toc158902412"/>
-      <w:r>
+        <w:pStyle w:val="Ttulo1"/>
+      </w:pPr>
+      <w:bookmarkStart w:id="20" w:name="_Toc158902412"/>
+      <w:r>
+        <w:lastRenderedPageBreak/>
         <w:t>REFERÊNCIA BIBLIOGRÁFICAS</w:t>
       </w:r>
-      <w:bookmarkEnd w:id="22"/>
+      <w:bookmarkEnd w:id="20"/>
     </w:p>
     <w:p/>
     <w:p>
       <w:r>
         <w:t xml:space="preserve">AGUIAR, F. </w:t>
       </w:r>
-      <w:proofErr w:type="spellStart"/>
       <w:r>
         <w:rPr>
           <w:b/>
           <w:bCs/>
         </w:rPr>
-        <w:t>Product</w:t>
-      </w:r>
-      <w:proofErr w:type="spellEnd"/>
-      <w:r>
-        <w:rPr>
-          <w:b/>
-          <w:bCs/>
-        </w:rPr>
-        <w:t xml:space="preserve"> backlog </w:t>
-      </w:r>
-      <w:proofErr w:type="spellStart"/>
-      <w:r>
-        <w:rPr>
-          <w:b/>
-          <w:bCs/>
-        </w:rPr>
-        <w:t>building</w:t>
-      </w:r>
-      <w:proofErr w:type="spellEnd"/>
-      <w:r>
-        <w:rPr>
-          <w:b/>
-          <w:bCs/>
-        </w:rPr>
-        <w:t xml:space="preserve">: concepção de um </w:t>
-      </w:r>
-      <w:proofErr w:type="spellStart"/>
-      <w:r>
-        <w:rPr>
-          <w:b/>
-          <w:bCs/>
-        </w:rPr>
-        <w:t>product</w:t>
-      </w:r>
-      <w:proofErr w:type="spellEnd"/>
-      <w:r>
-        <w:rPr>
-          <w:b/>
-          <w:bCs/>
-        </w:rPr>
-        <w:t xml:space="preserve"> backlog efetivo</w:t>
+        <w:t>Product backlog building: concepção de um product backlog efetivo</w:t>
       </w:r>
       <w:r>
         <w:t xml:space="preserve">. 2018. Disponível em: </w:t>
@@ -10915,31 +10716,13 @@
       <w:r>
         <w:t xml:space="preserve">AGUIAR, F. </w:t>
       </w:r>
-      <w:proofErr w:type="spellStart"/>
       <w:r>
         <w:rPr>
           <w:b/>
           <w:bCs/>
         </w:rPr>
-        <w:t>PBB_Canvas</w:t>
-      </w:r>
-      <w:proofErr w:type="spellEnd"/>
-      <w:r>
-        <w:rPr>
-          <w:b/>
-          <w:bCs/>
-        </w:rPr>
-        <w:t xml:space="preserve"> </w:t>
-      </w:r>
-      <w:proofErr w:type="spellStart"/>
-      <w:r>
-        <w:rPr>
-          <w:b/>
-          <w:bCs/>
-        </w:rPr>
-        <w:t>Template</w:t>
-      </w:r>
-      <w:proofErr w:type="spellEnd"/>
+        <w:t>PBB_Canvas Template</w:t>
+      </w:r>
       <w:r>
         <w:t xml:space="preserve">. </w:t>
       </w:r>
@@ -11065,7 +10848,7 @@
 <w:ftr xmlns:wpc="http://schemas.microsoft.com/office/word/2010/wordprocessingCanvas" xmlns:cx="http://schemas.microsoft.com/office/drawing/2014/chartex" xmlns:cx1="http://schemas.microsoft.com/office/drawing/2015/9/8/chartex" xmlns:cx2="http://schemas.microsoft.com/office/drawing/2015/10/21/chartex" xmlns:cx3="http://schemas.microsoft.com/office/drawing/2016/5/9/chartex" xmlns:cx4="http://schemas.microsoft.com/office/drawing/2016/5/10/chartex" xmlns:cx5="http://schemas.microsoft.com/office/drawing/2016/5/11/chartex" xmlns:cx6="http://schemas.microsoft.com/office/drawing/2016/5/12/chartex" xmlns:cx7="http://schemas.microsoft.com/office/drawing/2016/5/13/chartex" xmlns:cx8="http://schemas.microsoft.com/office/drawing/2016/5/14/chartex" xmlns:mc="http://schemas.openxmlformats.org/markup-compatibility/2006" xmlns:aink="http://schemas.microsoft.com/office/drawing/2016/ink" xmlns:am3d="http://schemas.microsoft.com/office/drawing/2017/model3d" xmlns:o="urn:schemas-microsoft-com:office:office" xmlns:oel="http://schemas.microsoft.com/office/2019/extlst" xmlns:r="http://schemas.openxmlformats.org/officeDocument/2006/relationships" xmlns:m="http://schemas.openxmlformats.org/officeDocument/2006/math" xmlns:v="urn:schemas-microsoft-com:vml" xmlns:wp14="http://schemas.microsoft.com/office/word/2010/wordprocessingDrawing" xmlns:wp="http://schemas.openxmlformats.org/drawingml/2006/wordprocessingDrawing" xmlns:w10="urn:schemas-microsoft-com:office:word" xmlns:w="http://schemas.openxmlformats.org/wordprocessingml/2006/main" xmlns:w14="http://schemas.microsoft.com/office/word/2010/wordml" xmlns:w15="http://schemas.microsoft.com/office/word/2012/wordml" xmlns:w16cex="http://schemas.microsoft.com/office/word/2018/wordml/cex" xmlns:w16cid="http://schemas.microsoft.com/office/word/2016/wordml/cid" xmlns:w16="http://schemas.microsoft.com/office/word/2018/wordml" xmlns:w16du="http://schemas.microsoft.com/office/word/2023/wordml/word16du" xmlns:w16sdtdh="http://schemas.microsoft.com/office/word/2020/wordml/sdtdatahash" xmlns:w16sdtfl="http://schemas.microsoft.com/office/word/2024/wordml/sdtformatlock" xmlns:w16se="http://schemas.microsoft.com/office/word/2015/wordml/symex" xmlns:wpg="http://schemas.microsoft.com/office/word/2010/wordprocessingGroup" xmlns:wpi="http://schemas.microsoft.com/office/word/2010/wordprocessingInk" xmlns:wne="http://schemas.microsoft.com/office/word/2006/wordml" xmlns:wps="http://schemas.microsoft.com/office/word/2010/wordprocessingShape" mc:Ignorable="w14 w15 w16se w16cid w16 w16cex w16sdtdh w16sdtfl w16du wp14">
   <w:p>
     <w:pPr>
-      <w:pStyle w:val="Footer"/>
+      <w:pStyle w:val="Rodap"/>
     </w:pPr>
     <w:r>
       <w:t>Especificação</w:t>
@@ -11140,7 +10923,7 @@
 <w:hdr xmlns:wpc="http://schemas.microsoft.com/office/word/2010/wordprocessingCanvas" xmlns:cx="http://schemas.microsoft.com/office/drawing/2014/chartex" xmlns:cx1="http://schemas.microsoft.com/office/drawing/2015/9/8/chartex" xmlns:cx2="http://schemas.microsoft.com/office/drawing/2015/10/21/chartex" xmlns:cx3="http://schemas.microsoft.com/office/drawing/2016/5/9/chartex" xmlns:cx4="http://schemas.microsoft.com/office/drawing/2016/5/10/chartex" xmlns:cx5="http://schemas.microsoft.com/office/drawing/2016/5/11/chartex" xmlns:cx6="http://schemas.microsoft.com/office/drawing/2016/5/12/chartex" xmlns:cx7="http://schemas.microsoft.com/office/drawing/2016/5/13/chartex" xmlns:cx8="http://schemas.microsoft.com/office/drawing/2016/5/14/chartex" xmlns:mc="http://schemas.openxmlformats.org/markup-compatibility/2006" xmlns:aink="http://schemas.microsoft.com/office/drawing/2016/ink" xmlns:am3d="http://schemas.microsoft.com/office/drawing/2017/model3d" xmlns:o="urn:schemas-microsoft-com:office:office" xmlns:oel="http://schemas.microsoft.com/office/2019/extlst" xmlns:r="http://schemas.openxmlformats.org/officeDocument/2006/relationships" xmlns:m="http://schemas.openxmlformats.org/officeDocument/2006/math" xmlns:v="urn:schemas-microsoft-com:vml" xmlns:wp14="http://schemas.microsoft.com/office/word/2010/wordprocessingDrawing" xmlns:wp="http://schemas.openxmlformats.org/drawingml/2006/wordprocessingDrawing" xmlns:w10="urn:schemas-microsoft-com:office:word" xmlns:w="http://schemas.openxmlformats.org/wordprocessingml/2006/main" xmlns:w14="http://schemas.microsoft.com/office/word/2010/wordml" xmlns:w15="http://schemas.microsoft.com/office/word/2012/wordml" xmlns:w16cex="http://schemas.microsoft.com/office/word/2018/wordml/cex" xmlns:w16cid="http://schemas.microsoft.com/office/word/2016/wordml/cid" xmlns:w16="http://schemas.microsoft.com/office/word/2018/wordml" xmlns:w16du="http://schemas.microsoft.com/office/word/2023/wordml/word16du" xmlns:w16sdtdh="http://schemas.microsoft.com/office/word/2020/wordml/sdtdatahash" xmlns:w16sdtfl="http://schemas.microsoft.com/office/word/2024/wordml/sdtformatlock" xmlns:w16se="http://schemas.microsoft.com/office/word/2015/wordml/symex" xmlns:wpg="http://schemas.microsoft.com/office/word/2010/wordprocessingGroup" xmlns:wpi="http://schemas.microsoft.com/office/word/2010/wordprocessingInk" xmlns:wne="http://schemas.microsoft.com/office/word/2006/wordml" xmlns:wps="http://schemas.microsoft.com/office/word/2010/wordprocessingShape" mc:Ignorable="w14 w15 w16se w16cid w16 w16cex w16sdtdh w16sdtfl w16du wp14">
   <w:tbl>
     <w:tblPr>
-      <w:tblStyle w:val="TableGrid"/>
+      <w:tblStyle w:val="Tabelacomgrade"/>
       <w:tblW w:w="0" w:type="auto"/>
       <w:tblBorders>
         <w:top w:val="none" w:sz="0" w:space="0" w:color="auto"/>
@@ -11163,7 +10946,7 @@
         </w:tcPr>
         <w:p>
           <w:pPr>
-            <w:pStyle w:val="Header"/>
+            <w:pStyle w:val="Cabealho"/>
           </w:pPr>
           <w:r>
             <w:rPr>
@@ -11323,7 +11106,7 @@
         </w:p>
         <w:p>
           <w:pPr>
-            <w:pStyle w:val="Header"/>
+            <w:pStyle w:val="Cabealho"/>
             <w:jc w:val="right"/>
             <w:rPr>
               <w:sz w:val="18"/>
@@ -11336,7 +11119,7 @@
   </w:tbl>
   <w:p>
     <w:pPr>
-      <w:pStyle w:val="Header"/>
+      <w:pStyle w:val="Cabealho"/>
     </w:pPr>
   </w:p>
 </w:hdr>
@@ -12567,7 +12350,7 @@
     <w:lvl w:ilvl="0" w:tplc="0D5A8AC6">
       <w:start w:val="1"/>
       <w:numFmt w:val="decimal"/>
-      <w:pStyle w:val="Heading2"/>
+      <w:pStyle w:val="Ttulo2"/>
       <w:lvlText w:val="%1."/>
       <w:lvlJc w:val="left"/>
       <w:pPr>
@@ -13647,11 +13430,11 @@
     <w:name w:val="Normal"/>
     <w:qFormat/>
   </w:style>
-  <w:style w:type="paragraph" w:styleId="Heading1">
+  <w:style w:type="paragraph" w:styleId="Ttulo1">
     <w:name w:val="heading 1"/>
     <w:basedOn w:val="Normal"/>
     <w:next w:val="Normal"/>
-    <w:link w:val="Heading1Char"/>
+    <w:link w:val="Ttulo1Char"/>
     <w:uiPriority w:val="9"/>
     <w:qFormat/>
     <w:rsid w:val="00714DB9"/>
@@ -13667,11 +13450,11 @@
       <w:szCs w:val="32"/>
     </w:rPr>
   </w:style>
-  <w:style w:type="paragraph" w:styleId="Heading2">
+  <w:style w:type="paragraph" w:styleId="Ttulo2">
     <w:name w:val="heading 2"/>
     <w:basedOn w:val="CorpodeTexto"/>
     <w:next w:val="Normal"/>
-    <w:link w:val="Heading2Char"/>
+    <w:link w:val="Ttulo2Char"/>
     <w:uiPriority w:val="9"/>
     <w:unhideWhenUsed/>
     <w:qFormat/>
@@ -13688,11 +13471,11 @@
       <w:caps/>
     </w:rPr>
   </w:style>
-  <w:style w:type="paragraph" w:styleId="Heading3">
+  <w:style w:type="paragraph" w:styleId="Ttulo3">
     <w:name w:val="heading 3"/>
     <w:basedOn w:val="CorpodeTexto"/>
     <w:next w:val="Normal"/>
-    <w:link w:val="Heading3Char"/>
+    <w:link w:val="Ttulo3Char"/>
     <w:uiPriority w:val="9"/>
     <w:unhideWhenUsed/>
     <w:qFormat/>
@@ -13705,13 +13488,13 @@
       <w:bCs/>
     </w:rPr>
   </w:style>
-  <w:style w:type="character" w:default="1" w:styleId="DefaultParagraphFont">
+  <w:style w:type="character" w:default="1" w:styleId="Fontepargpadro">
     <w:name w:val="Default Paragraph Font"/>
     <w:uiPriority w:val="1"/>
     <w:semiHidden/>
     <w:unhideWhenUsed/>
   </w:style>
-  <w:style w:type="table" w:default="1" w:styleId="TableNormal">
+  <w:style w:type="table" w:default="1" w:styleId="Tabelanormal">
     <w:name w:val="Normal Table"/>
     <w:uiPriority w:val="99"/>
     <w:semiHidden/>
@@ -13726,13 +13509,13 @@
       </w:tblCellMar>
     </w:tblPr>
   </w:style>
-  <w:style w:type="numbering" w:default="1" w:styleId="NoList">
+  <w:style w:type="numbering" w:default="1" w:styleId="Semlista">
     <w:name w:val="No List"/>
     <w:uiPriority w:val="99"/>
     <w:semiHidden/>
     <w:unhideWhenUsed/>
   </w:style>
-  <w:style w:type="paragraph" w:styleId="ListParagraph">
+  <w:style w:type="paragraph" w:styleId="PargrafodaLista">
     <w:name w:val="List Paragraph"/>
     <w:basedOn w:val="Normal"/>
     <w:uiPriority w:val="34"/>
@@ -13743,9 +13526,9 @@
       <w:contextualSpacing/>
     </w:pPr>
   </w:style>
-  <w:style w:type="table" w:styleId="TableGrid">
+  <w:style w:type="table" w:styleId="Tabelacomgrade">
     <w:name w:val="Table Grid"/>
-    <w:basedOn w:val="TableNormal"/>
+    <w:basedOn w:val="Tabelanormal"/>
     <w:uiPriority w:val="39"/>
     <w:rsid w:val="00F33469"/>
     <w:pPr>
@@ -13794,10 +13577,10 @@
       <w:lang w:eastAsia="pt-BR"/>
     </w:rPr>
   </w:style>
-  <w:style w:type="paragraph" w:styleId="Header">
+  <w:style w:type="paragraph" w:styleId="Cabealho">
     <w:name w:val="header"/>
     <w:basedOn w:val="Normal"/>
-    <w:link w:val="HeaderChar"/>
+    <w:link w:val="CabealhoChar"/>
     <w:uiPriority w:val="99"/>
     <w:unhideWhenUsed/>
     <w:rsid w:val="004E16B3"/>
@@ -13809,17 +13592,17 @@
       <w:spacing w:after="0" w:line="240" w:lineRule="auto"/>
     </w:pPr>
   </w:style>
-  <w:style w:type="character" w:customStyle="1" w:styleId="HeaderChar">
-    <w:name w:val="Header Char"/>
-    <w:basedOn w:val="DefaultParagraphFont"/>
-    <w:link w:val="Header"/>
+  <w:style w:type="character" w:customStyle="1" w:styleId="CabealhoChar">
+    <w:name w:val="Cabeçalho Char"/>
+    <w:basedOn w:val="Fontepargpadro"/>
+    <w:link w:val="Cabealho"/>
     <w:uiPriority w:val="99"/>
     <w:rsid w:val="004E16B3"/>
   </w:style>
-  <w:style w:type="paragraph" w:styleId="Footer">
+  <w:style w:type="paragraph" w:styleId="Rodap">
     <w:name w:val="footer"/>
     <w:basedOn w:val="Normal"/>
-    <w:link w:val="FooterChar"/>
+    <w:link w:val="RodapChar"/>
     <w:uiPriority w:val="99"/>
     <w:unhideWhenUsed/>
     <w:rsid w:val="0021748F"/>
@@ -13838,10 +13621,10 @@
       <w:szCs w:val="20"/>
     </w:rPr>
   </w:style>
-  <w:style w:type="character" w:customStyle="1" w:styleId="FooterChar">
-    <w:name w:val="Footer Char"/>
-    <w:basedOn w:val="DefaultParagraphFont"/>
-    <w:link w:val="Footer"/>
+  <w:style w:type="character" w:customStyle="1" w:styleId="RodapChar">
+    <w:name w:val="Rodapé Char"/>
+    <w:basedOn w:val="Fontepargpadro"/>
+    <w:link w:val="Rodap"/>
     <w:uiPriority w:val="99"/>
     <w:rsid w:val="0021748F"/>
     <w:rPr>
@@ -13858,7 +13641,7 @@
       <w:jc w:val="both"/>
     </w:pPr>
   </w:style>
-  <w:style w:type="paragraph" w:styleId="Caption">
+  <w:style w:type="paragraph" w:styleId="Legenda">
     <w:name w:val="caption"/>
     <w:basedOn w:val="Normal"/>
     <w:next w:val="CorpodeTexto"/>
@@ -13877,10 +13660,10 @@
       <w:szCs w:val="18"/>
     </w:rPr>
   </w:style>
-  <w:style w:type="character" w:customStyle="1" w:styleId="Heading1Char">
-    <w:name w:val="Heading 1 Char"/>
-    <w:basedOn w:val="DefaultParagraphFont"/>
-    <w:link w:val="Heading1"/>
+  <w:style w:type="character" w:customStyle="1" w:styleId="Ttulo1Char">
+    <w:name w:val="Título 1 Char"/>
+    <w:basedOn w:val="Fontepargpadro"/>
+    <w:link w:val="Ttulo1"/>
     <w:uiPriority w:val="9"/>
     <w:rsid w:val="00714DB9"/>
     <w:rPr>
@@ -13889,10 +13672,10 @@
       <w:szCs w:val="32"/>
     </w:rPr>
   </w:style>
-  <w:style w:type="character" w:customStyle="1" w:styleId="Heading2Char">
-    <w:name w:val="Heading 2 Char"/>
-    <w:basedOn w:val="DefaultParagraphFont"/>
-    <w:link w:val="Heading2"/>
+  <w:style w:type="character" w:customStyle="1" w:styleId="Ttulo2Char">
+    <w:name w:val="Título 2 Char"/>
+    <w:basedOn w:val="Fontepargpadro"/>
+    <w:link w:val="Ttulo2"/>
     <w:uiPriority w:val="9"/>
     <w:rsid w:val="0001665C"/>
     <w:rPr>
@@ -13901,10 +13684,10 @@
       <w:caps/>
     </w:rPr>
   </w:style>
-  <w:style w:type="character" w:customStyle="1" w:styleId="Heading3Char">
-    <w:name w:val="Heading 3 Char"/>
-    <w:basedOn w:val="DefaultParagraphFont"/>
-    <w:link w:val="Heading3"/>
+  <w:style w:type="character" w:customStyle="1" w:styleId="Ttulo3Char">
+    <w:name w:val="Título 3 Char"/>
+    <w:basedOn w:val="Fontepargpadro"/>
+    <w:link w:val="Ttulo3"/>
     <w:uiPriority w:val="9"/>
     <w:rsid w:val="00714DB9"/>
     <w:rPr>
@@ -13912,11 +13695,11 @@
       <w:bCs/>
     </w:rPr>
   </w:style>
-  <w:style w:type="paragraph" w:styleId="Quote">
+  <w:style w:type="paragraph" w:styleId="Citao">
     <w:name w:val="Quote"/>
     <w:basedOn w:val="Normal"/>
     <w:next w:val="Normal"/>
-    <w:link w:val="QuoteChar"/>
+    <w:link w:val="CitaoChar"/>
     <w:uiPriority w:val="29"/>
     <w:qFormat/>
     <w:rsid w:val="00A61B27"/>
@@ -13931,10 +13714,10 @@
       <w:color w:val="404040" w:themeColor="text1" w:themeTint="BF"/>
     </w:rPr>
   </w:style>
-  <w:style w:type="character" w:customStyle="1" w:styleId="QuoteChar">
-    <w:name w:val="Quote Char"/>
-    <w:basedOn w:val="DefaultParagraphFont"/>
-    <w:link w:val="Quote"/>
+  <w:style w:type="character" w:customStyle="1" w:styleId="CitaoChar">
+    <w:name w:val="Citação Char"/>
+    <w:basedOn w:val="Fontepargpadro"/>
+    <w:link w:val="Citao"/>
     <w:uiPriority w:val="29"/>
     <w:rsid w:val="00A61B27"/>
     <w:rPr>
@@ -13943,11 +13726,11 @@
       <w:color w:val="404040" w:themeColor="text1" w:themeTint="BF"/>
     </w:rPr>
   </w:style>
-  <w:style w:type="paragraph" w:styleId="IntenseQuote">
+  <w:style w:type="paragraph" w:styleId="CitaoIntensa">
     <w:name w:val="Intense Quote"/>
     <w:basedOn w:val="Normal"/>
     <w:next w:val="Normal"/>
-    <w:link w:val="IntenseQuoteChar"/>
+    <w:link w:val="CitaoIntensaChar"/>
     <w:uiPriority w:val="30"/>
     <w:qFormat/>
     <w:rsid w:val="00A61B27"/>
@@ -13966,10 +13749,10 @@
       <w:color w:val="3B3838" w:themeColor="background2" w:themeShade="40"/>
     </w:rPr>
   </w:style>
-  <w:style w:type="character" w:customStyle="1" w:styleId="IntenseQuoteChar">
-    <w:name w:val="Intense Quote Char"/>
-    <w:basedOn w:val="DefaultParagraphFont"/>
-    <w:link w:val="IntenseQuote"/>
+  <w:style w:type="character" w:customStyle="1" w:styleId="CitaoIntensaChar">
+    <w:name w:val="Citação Intensa Char"/>
+    <w:basedOn w:val="Fontepargpadro"/>
+    <w:link w:val="CitaoIntensa"/>
     <w:uiPriority w:val="30"/>
     <w:rsid w:val="00A61B27"/>
     <w:rPr>
@@ -13980,7 +13763,7 @@
   </w:style>
   <w:style w:type="character" w:styleId="Hyperlink">
     <w:name w:val="Hyperlink"/>
-    <w:basedOn w:val="DefaultParagraphFont"/>
+    <w:basedOn w:val="Fontepargpadro"/>
     <w:uiPriority w:val="99"/>
     <w:unhideWhenUsed/>
     <w:rsid w:val="0088697F"/>
@@ -13989,9 +13772,9 @@
       <w:u w:val="single"/>
     </w:rPr>
   </w:style>
-  <w:style w:type="character" w:styleId="UnresolvedMention">
+  <w:style w:type="character" w:styleId="MenoPendente">
     <w:name w:val="Unresolved Mention"/>
-    <w:basedOn w:val="DefaultParagraphFont"/>
+    <w:basedOn w:val="Fontepargpadro"/>
     <w:uiPriority w:val="99"/>
     <w:semiHidden/>
     <w:unhideWhenUsed/>
@@ -14001,9 +13784,9 @@
       <w:shd w:val="clear" w:color="auto" w:fill="E1DFDD"/>
     </w:rPr>
   </w:style>
-  <w:style w:type="character" w:styleId="FollowedHyperlink">
+  <w:style w:type="character" w:styleId="HiperlinkVisitado">
     <w:name w:val="FollowedHyperlink"/>
-    <w:basedOn w:val="DefaultParagraphFont"/>
+    <w:basedOn w:val="Fontepargpadro"/>
     <w:uiPriority w:val="99"/>
     <w:semiHidden/>
     <w:unhideWhenUsed/>
@@ -14013,10 +13796,10 @@
       <w:u w:val="single"/>
     </w:rPr>
   </w:style>
-  <w:style w:type="paragraph" w:styleId="FootnoteText">
+  <w:style w:type="paragraph" w:styleId="Textodenotaderodap">
     <w:name w:val="footnote text"/>
     <w:basedOn w:val="Normal"/>
-    <w:link w:val="FootnoteTextChar"/>
+    <w:link w:val="TextodenotaderodapChar"/>
     <w:uiPriority w:val="99"/>
     <w:semiHidden/>
     <w:unhideWhenUsed/>
@@ -14029,10 +13812,10 @@
       <w:szCs w:val="20"/>
     </w:rPr>
   </w:style>
-  <w:style w:type="character" w:customStyle="1" w:styleId="FootnoteTextChar">
-    <w:name w:val="Footnote Text Char"/>
-    <w:basedOn w:val="DefaultParagraphFont"/>
-    <w:link w:val="FootnoteText"/>
+  <w:style w:type="character" w:customStyle="1" w:styleId="TextodenotaderodapChar">
+    <w:name w:val="Texto de nota de rodapé Char"/>
+    <w:basedOn w:val="Fontepargpadro"/>
+    <w:link w:val="Textodenotaderodap"/>
     <w:uiPriority w:val="99"/>
     <w:semiHidden/>
     <w:rsid w:val="00E209A6"/>
@@ -14041,9 +13824,9 @@
       <w:szCs w:val="20"/>
     </w:rPr>
   </w:style>
-  <w:style w:type="character" w:styleId="FootnoteReference">
+  <w:style w:type="character" w:styleId="Refdenotaderodap">
     <w:name w:val="footnote reference"/>
-    <w:basedOn w:val="DefaultParagraphFont"/>
+    <w:basedOn w:val="Fontepargpadro"/>
     <w:uiPriority w:val="99"/>
     <w:semiHidden/>
     <w:unhideWhenUsed/>
@@ -14052,9 +13835,9 @@
       <w:vertAlign w:val="superscript"/>
     </w:rPr>
   </w:style>
-  <w:style w:type="paragraph" w:styleId="TOCHeading">
+  <w:style w:type="paragraph" w:styleId="CabealhodoSumrio">
     <w:name w:val="TOC Heading"/>
-    <w:basedOn w:val="Heading1"/>
+    <w:basedOn w:val="Ttulo1"/>
     <w:next w:val="Normal"/>
     <w:uiPriority w:val="39"/>
     <w:unhideWhenUsed/>
@@ -14068,7 +13851,7 @@
       <w:lang w:eastAsia="pt-BR"/>
     </w:rPr>
   </w:style>
-  <w:style w:type="paragraph" w:styleId="TOC1">
+  <w:style w:type="paragraph" w:styleId="Sumrio1">
     <w:name w:val="toc 1"/>
     <w:basedOn w:val="Normal"/>
     <w:next w:val="Normal"/>
@@ -14080,7 +13863,7 @@
       <w:spacing w:after="100"/>
     </w:pPr>
   </w:style>
-  <w:style w:type="paragraph" w:styleId="TOC2">
+  <w:style w:type="paragraph" w:styleId="Sumrio2">
     <w:name w:val="toc 2"/>
     <w:basedOn w:val="Normal"/>
     <w:next w:val="Normal"/>
@@ -14093,7 +13876,7 @@
       <w:ind w:left="220"/>
     </w:pPr>
   </w:style>
-  <w:style w:type="paragraph" w:styleId="TOC3">
+  <w:style w:type="paragraph" w:styleId="Sumrio3">
     <w:name w:val="toc 3"/>
     <w:basedOn w:val="Normal"/>
     <w:next w:val="Normal"/>
@@ -14109,7 +13892,7 @@
       <w:ind w:left="440"/>
     </w:pPr>
   </w:style>
-  <w:style w:type="paragraph" w:styleId="TableofFigures">
+  <w:style w:type="paragraph" w:styleId="ndicedeilustraes">
     <w:name w:val="table of figures"/>
     <w:basedOn w:val="Normal"/>
     <w:next w:val="Normal"/>
@@ -14120,9 +13903,9 @@
       <w:spacing w:before="120" w:after="0"/>
     </w:pPr>
   </w:style>
-  <w:style w:type="character" w:styleId="Emphasis">
+  <w:style w:type="character" w:styleId="nfase">
     <w:name w:val="Emphasis"/>
-    <w:basedOn w:val="DefaultParagraphFont"/>
+    <w:basedOn w:val="Fontepargpadro"/>
     <w:uiPriority w:val="20"/>
     <w:qFormat/>
     <w:rsid w:val="006A3101"/>
@@ -14131,9 +13914,9 @@
       <w:iCs/>
     </w:rPr>
   </w:style>
-  <w:style w:type="character" w:styleId="CommentReference">
+  <w:style w:type="character" w:styleId="Refdecomentrio">
     <w:name w:val="annotation reference"/>
-    <w:basedOn w:val="DefaultParagraphFont"/>
+    <w:basedOn w:val="Fontepargpadro"/>
     <w:uiPriority w:val="99"/>
     <w:semiHidden/>
     <w:unhideWhenUsed/>
@@ -14143,10 +13926,10 @@
       <w:szCs w:val="16"/>
     </w:rPr>
   </w:style>
-  <w:style w:type="paragraph" w:styleId="CommentText">
+  <w:style w:type="paragraph" w:styleId="Textodecomentrio">
     <w:name w:val="annotation text"/>
     <w:basedOn w:val="Normal"/>
-    <w:link w:val="CommentTextChar"/>
+    <w:link w:val="TextodecomentrioChar"/>
     <w:uiPriority w:val="99"/>
     <w:semiHidden/>
     <w:unhideWhenUsed/>
@@ -14159,10 +13942,10 @@
       <w:szCs w:val="20"/>
     </w:rPr>
   </w:style>
-  <w:style w:type="character" w:customStyle="1" w:styleId="CommentTextChar">
-    <w:name w:val="Comment Text Char"/>
-    <w:basedOn w:val="DefaultParagraphFont"/>
-    <w:link w:val="CommentText"/>
+  <w:style w:type="character" w:customStyle="1" w:styleId="TextodecomentrioChar">
+    <w:name w:val="Texto de comentário Char"/>
+    <w:basedOn w:val="Fontepargpadro"/>
+    <w:link w:val="Textodecomentrio"/>
     <w:uiPriority w:val="99"/>
     <w:semiHidden/>
     <w:rsid w:val="00F76475"/>
@@ -14171,11 +13954,11 @@
       <w:szCs w:val="20"/>
     </w:rPr>
   </w:style>
-  <w:style w:type="paragraph" w:styleId="CommentSubject">
+  <w:style w:type="paragraph" w:styleId="Assuntodocomentrio">
     <w:name w:val="annotation subject"/>
-    <w:basedOn w:val="CommentText"/>
-    <w:next w:val="CommentText"/>
-    <w:link w:val="CommentSubjectChar"/>
+    <w:basedOn w:val="Textodecomentrio"/>
+    <w:next w:val="Textodecomentrio"/>
+    <w:link w:val="AssuntodocomentrioChar"/>
     <w:uiPriority w:val="99"/>
     <w:semiHidden/>
     <w:unhideWhenUsed/>
@@ -14185,10 +13968,10 @@
       <w:bCs/>
     </w:rPr>
   </w:style>
-  <w:style w:type="character" w:customStyle="1" w:styleId="CommentSubjectChar">
-    <w:name w:val="Comment Subject Char"/>
-    <w:basedOn w:val="CommentTextChar"/>
-    <w:link w:val="CommentSubject"/>
+  <w:style w:type="character" w:customStyle="1" w:styleId="AssuntodocomentrioChar">
+    <w:name w:val="Assunto do comentário Char"/>
+    <w:basedOn w:val="TextodecomentrioChar"/>
+    <w:link w:val="Assuntodocomentrio"/>
     <w:uiPriority w:val="99"/>
     <w:semiHidden/>
     <w:rsid w:val="00F76475"/>
@@ -14215,12 +13998,12 @@
   </w:style>
   <w:style w:type="character" w:customStyle="1" w:styleId="apple-converted-space">
     <w:name w:val="apple-converted-space"/>
-    <w:basedOn w:val="DefaultParagraphFont"/>
+    <w:basedOn w:val="Fontepargpadro"/>
     <w:rsid w:val="00C3222E"/>
   </w:style>
-  <w:style w:type="character" w:styleId="Strong">
+  <w:style w:type="character" w:styleId="Forte">
     <w:name w:val="Strong"/>
-    <w:basedOn w:val="DefaultParagraphFont"/>
+    <w:basedOn w:val="Fontepargpadro"/>
     <w:uiPriority w:val="22"/>
     <w:qFormat/>
     <w:rsid w:val="00C3222E"/>

</xml_diff>